<commit_message>
Documentación Final Centro Médico
</commit_message>
<xml_diff>
--- a/Documentación/Aplicación web - NT1.docx
+++ b/Documentación/Aplicación web - NT1.docx
@@ -30,7 +30,7 @@
     </w:p>
     <w:p>
       <w:pPr>
-        <w:pStyle w:val="Subttulo"/>
+        <w:pStyle w:val="Subtitle"/>
         <w:pBdr>
           <w:top w:val="nil"/>
           <w:left w:val="nil"/>
@@ -55,10 +55,12 @@
         </w:rPr>
         <w:t>Aplicación Web - Programación en Nuevas Tecnologías 1</w:t>
       </w:r>
-    </w:p>
-    <w:p>
-      <w:pPr>
-        <w:pStyle w:val="Ttulo1"/>
+      <w:bookmarkStart w:id="2" w:name="_14mpx6a8znb7" w:colFirst="0" w:colLast="0"/>
+      <w:bookmarkEnd w:id="2"/>
+    </w:p>
+    <w:p>
+      <w:pPr>
+        <w:pStyle w:val="Heading1"/>
         <w:pBdr>
           <w:top w:val="nil"/>
           <w:left w:val="nil"/>
@@ -67,8 +69,6 @@
           <w:between w:val="nil"/>
         </w:pBdr>
       </w:pPr>
-      <w:bookmarkStart w:id="2" w:name="_14mpx6a8znb7" w:colFirst="0" w:colLast="0"/>
-      <w:bookmarkEnd w:id="2"/>
       <w:r>
         <w:t>VISIÓN GENERAL</w:t>
       </w:r>
@@ -89,7 +89,7 @@
     </w:p>
     <w:p>
       <w:pPr>
-        <w:pStyle w:val="Ttulo1"/>
+        <w:pStyle w:val="Heading1"/>
         <w:pBdr>
           <w:top w:val="nil"/>
           <w:left w:val="nil"/>
@@ -125,7 +125,7 @@
     </w:p>
     <w:p>
       <w:pPr>
-        <w:pStyle w:val="Ttulo1"/>
+        <w:pStyle w:val="Heading1"/>
         <w:pBdr>
           <w:top w:val="nil"/>
           <w:left w:val="nil"/>
@@ -214,7 +214,7 @@
     </w:p>
     <w:p>
       <w:pPr>
-        <w:pStyle w:val="Ttulo1"/>
+        <w:pStyle w:val="Heading1"/>
         <w:rPr>
           <w:color w:val="00AB44"/>
         </w:rPr>
@@ -229,7 +229,7 @@
     </w:p>
     <w:p>
       <w:pPr>
-        <w:pStyle w:val="Ttulo2"/>
+        <w:pStyle w:val="Heading2"/>
       </w:pPr>
       <w:bookmarkStart w:id="7" w:name="_pob7ygzxxfl" w:colFirst="0" w:colLast="0"/>
       <w:bookmarkEnd w:id="7"/>
@@ -241,26 +241,34 @@
       <w:r>
         <w:t xml:space="preserve">Permitirá cargar los datos del profesional: nombre, apellido, </w:t>
       </w:r>
-      <w:proofErr w:type="spellStart"/>
-      <w:r>
-        <w:t>dni</w:t>
-      </w:r>
-      <w:proofErr w:type="spellEnd"/>
-      <w:r>
-        <w:t xml:space="preserve">, </w:t>
-      </w:r>
-      <w:proofErr w:type="spellStart"/>
-      <w:r>
-        <w:t>telefono</w:t>
-      </w:r>
-      <w:proofErr w:type="spellEnd"/>
-      <w:r>
-        <w:t>, matrícula y email.</w:t>
-      </w:r>
-    </w:p>
-    <w:p>
-      <w:pPr>
-        <w:pStyle w:val="Ttulo2"/>
+      <w:r>
+        <w:t>DNI</w:t>
+      </w:r>
+      <w:r>
+        <w:t>, tel</w:t>
+      </w:r>
+      <w:r>
+        <w:t>é</w:t>
+      </w:r>
+      <w:r>
+        <w:t>fono, matrícula y email.</w:t>
+      </w:r>
+      <w:r>
+        <w:t xml:space="preserve"> </w:t>
+      </w:r>
+      <w:r>
+        <w:t xml:space="preserve">Validación de nombre, apellido, </w:t>
+      </w:r>
+      <w:r>
+        <w:t>DNI</w:t>
+      </w:r>
+      <w:r>
+        <w:t xml:space="preserve"> (no debe estar cargado anteriormente), teléfono (opcional), matrícula (debe ser vigente) y email (opcional)</w:t>
+      </w:r>
+    </w:p>
+    <w:p>
+      <w:pPr>
+        <w:pStyle w:val="Heading2"/>
       </w:pPr>
       <w:bookmarkStart w:id="8" w:name="_r2lq1j6fe8hq" w:colFirst="0" w:colLast="0"/>
       <w:bookmarkEnd w:id="8"/>
@@ -272,18 +280,22 @@
       <w:r>
         <w:t xml:space="preserve">Permitirá cargar los datos del paciente: nombre, apellido, </w:t>
       </w:r>
-      <w:proofErr w:type="spellStart"/>
-      <w:r>
-        <w:t>dni</w:t>
-      </w:r>
-      <w:proofErr w:type="spellEnd"/>
+      <w:r>
+        <w:t>DNI</w:t>
+      </w:r>
       <w:r>
         <w:t>, teléfono, obra social y email.</w:t>
       </w:r>
-    </w:p>
-    <w:p>
-      <w:pPr>
-        <w:pStyle w:val="Ttulo2"/>
+      <w:r>
+        <w:t xml:space="preserve"> </w:t>
+      </w:r>
+      <w:r>
+        <w:t>Validación de los datos del paciente: nombre, apellido, DNI (no debe estar cargado anteriormente), teléfono (opcional), obra social y email (opcional).</w:t>
+      </w:r>
+    </w:p>
+    <w:p>
+      <w:pPr>
+        <w:pStyle w:val="Heading2"/>
       </w:pPr>
       <w:bookmarkStart w:id="9" w:name="_v8f4jwrv16ga" w:colFirst="0" w:colLast="0"/>
       <w:bookmarkEnd w:id="9"/>
@@ -303,25 +315,45 @@
       <w:r>
         <w:t>, profesional y paciente.</w:t>
       </w:r>
-    </w:p>
-    <w:p>
-      <w:pPr>
-        <w:pStyle w:val="Ttulo2"/>
+      <w:r>
+        <w:t xml:space="preserve"> </w:t>
+      </w:r>
+      <w:r>
+        <w:t xml:space="preserve">No se validan los datos, ya que los mismos (fecha y hora, profesional y paciente) ya habrán sido validados al dar de alta los mismos. </w:t>
+      </w:r>
+      <w:proofErr w:type="gramStart"/>
+      <w:r>
+        <w:t>Los datos a completar</w:t>
+      </w:r>
+      <w:proofErr w:type="gramEnd"/>
+      <w:r>
+        <w:t xml:space="preserve"> podrán ser seleccionados a través de un menú desplegable.</w:t>
+      </w:r>
+    </w:p>
+    <w:p>
+      <w:pPr>
+        <w:pStyle w:val="Heading2"/>
       </w:pPr>
       <w:bookmarkStart w:id="10" w:name="_fot0et9driz4" w:colFirst="0" w:colLast="0"/>
       <w:bookmarkEnd w:id="10"/>
-      <w:r>
+    </w:p>
+    <w:p>
+      <w:pPr>
+        <w:pStyle w:val="Heading2"/>
+      </w:pPr>
+      <w:r>
+        <w:lastRenderedPageBreak/>
         <w:t>Visualización de agenda</w:t>
       </w:r>
     </w:p>
     <w:p>
       <w:r>
-        <w:t>Se podrá observar la agenda de un profesional, con los turnos ocupados por cada profesional.</w:t>
-      </w:r>
-    </w:p>
-    <w:p>
-      <w:pPr>
-        <w:pStyle w:val="Ttulo2"/>
+        <w:t>Se podrá observar la agenda de un profesional, con los turnos ocupados.</w:t>
+      </w:r>
+    </w:p>
+    <w:p>
+      <w:pPr>
+        <w:pStyle w:val="Heading2"/>
       </w:pPr>
       <w:bookmarkStart w:id="11" w:name="_1h3ed01ufpej" w:colFirst="0" w:colLast="0"/>
       <w:bookmarkEnd w:id="11"/>
@@ -333,21 +365,32 @@
       <w:r>
         <w:t>Se podrán modificar los datos de un paciente previamente cargado, o eliminar directamente el paciente completo.</w:t>
       </w:r>
-    </w:p>
-    <w:p>
-      <w:pPr>
-        <w:pStyle w:val="Ttulo2"/>
+      <w:r>
+        <w:t xml:space="preserve"> </w:t>
+      </w:r>
+      <w:r>
+        <w:t xml:space="preserve">No podrán dejarse sin completar los campos obligatorios en la modificación. </w:t>
+      </w:r>
+    </w:p>
+    <w:p>
+      <w:pPr>
+        <w:pStyle w:val="Heading2"/>
       </w:pPr>
       <w:bookmarkStart w:id="12" w:name="_5kidaa5o4tuj" w:colFirst="0" w:colLast="0"/>
       <w:bookmarkEnd w:id="12"/>
       <w:r>
-        <w:lastRenderedPageBreak/>
         <w:t>Baja / modificación de un profesional médico</w:t>
       </w:r>
     </w:p>
     <w:p>
       <w:r>
         <w:t>Se podrán modificar los datos de un profesional médico previamente cargado, o eliminar directamente el profesional completo.</w:t>
+      </w:r>
+      <w:r>
+        <w:t xml:space="preserve"> </w:t>
+      </w:r>
+      <w:r>
+        <w:t>No podrán dejarse sin completar los campos obligatorios en la modificación.</w:t>
       </w:r>
     </w:p>
     <w:p>
@@ -374,232 +417,58 @@
     </w:p>
     <w:p>
       <w:r>
-        <w:t>Se podrán modificar los datos de un turno previamente cargado, o eliminar directamente el turno completo.</w:t>
-      </w:r>
-    </w:p>
-    <w:p>
-      <w:pPr>
-        <w:pStyle w:val="Ttulo2"/>
-      </w:pPr>
-      <w:r>
-        <w:t>Alta de un profesional (médico)</w:t>
-      </w:r>
-    </w:p>
-    <w:p>
-      <w:r>
-        <w:t xml:space="preserve">Validación de nombre, apellido, </w:t>
-      </w:r>
-      <w:proofErr w:type="spellStart"/>
-      <w:r>
-        <w:t>dni</w:t>
-      </w:r>
-      <w:proofErr w:type="spellEnd"/>
-      <w:r>
-        <w:t xml:space="preserve"> (no debe estar cargado anteriormente), teléfono (opcional), matrícula (debe ser vigente) y email (opcional)</w:t>
-      </w:r>
-    </w:p>
-    <w:p>
-      <w:pPr>
-        <w:pStyle w:val="Ttulo2"/>
-      </w:pPr>
-      <w:bookmarkStart w:id="13" w:name="_2srwxxk8edzm" w:colFirst="0" w:colLast="0"/>
+        <w:t>Se podrán modificar los datos de un turno previamente cargado, o eliminar directamente el turno completo</w:t>
+      </w:r>
+      <w:r>
+        <w:t xml:space="preserve">. La modificación de la fecha </w:t>
+      </w:r>
+      <w:r>
+        <w:t>depend</w:t>
+      </w:r>
+      <w:r>
+        <w:t>e</w:t>
+      </w:r>
+      <w:r>
+        <w:t xml:space="preserve"> de la disponibilidad de turnos.</w:t>
+      </w:r>
+      <w:bookmarkStart w:id="13" w:name="_bsh5hwzf2pgd" w:colFirst="0" w:colLast="0"/>
       <w:bookmarkEnd w:id="13"/>
-      <w:r>
-        <w:t>Alta de un paciente</w:t>
-      </w:r>
-    </w:p>
-    <w:p>
-      <w:r>
-        <w:t xml:space="preserve">Validación de los datos del paciente: nombre, apellido, </w:t>
-      </w:r>
-      <w:proofErr w:type="spellStart"/>
-      <w:r>
-        <w:t>dni</w:t>
-      </w:r>
-      <w:proofErr w:type="spellEnd"/>
-      <w:r>
-        <w:t xml:space="preserve"> (no debe estar cargado anteriormente), teléfono (opcional), obra social y email (opcional).</w:t>
-      </w:r>
-    </w:p>
-    <w:p>
-      <w:pPr>
-        <w:pStyle w:val="Ttulo2"/>
-      </w:pPr>
-      <w:bookmarkStart w:id="14" w:name="_u2t6ju7tauza" w:colFirst="0" w:colLast="0"/>
+    </w:p>
+    <w:p>
+      <w:pPr>
+        <w:pStyle w:val="Heading1"/>
+      </w:pPr>
+      <w:bookmarkStart w:id="14" w:name="_1z64qmf8emrq" w:colFirst="0" w:colLast="0"/>
       <w:bookmarkEnd w:id="14"/>
       <w:r>
-        <w:t>Alta de turno</w:t>
-      </w:r>
-    </w:p>
-    <w:p>
-      <w:r>
-        <w:t xml:space="preserve">No se validan los datos, ya que los mismos (fecha y hora, profesional y paciente) ya habrán sido validados al dar de alta los mismos. </w:t>
-      </w:r>
-      <w:proofErr w:type="gramStart"/>
-      <w:r>
-        <w:t>Los datos a completar</w:t>
-      </w:r>
-      <w:proofErr w:type="gramEnd"/>
-      <w:r>
-        <w:t xml:space="preserve"> podrán ser seleccionados a través de un menú desplegable.</w:t>
-      </w:r>
-    </w:p>
-    <w:p>
-      <w:pPr>
-        <w:pStyle w:val="Ttulo2"/>
-      </w:pPr>
-      <w:bookmarkStart w:id="15" w:name="_a3k8wkrka6uv" w:colFirst="0" w:colLast="0"/>
-      <w:bookmarkEnd w:id="15"/>
-      <w:r>
-        <w:t>Baja / modificación de un paciente</w:t>
-      </w:r>
-    </w:p>
-    <w:p>
-      <w:r>
-        <w:t>No podrán dejarse sin completar los campos obligatorios en la modificación. La baja no requiere validación.</w:t>
-      </w:r>
-    </w:p>
-    <w:p>
-      <w:pPr>
-        <w:pStyle w:val="Ttulo2"/>
-      </w:pPr>
-      <w:bookmarkStart w:id="16" w:name="_bsh5hwzf2pgd" w:colFirst="0" w:colLast="0"/>
-      <w:bookmarkEnd w:id="16"/>
-      <w:r>
-        <w:t>Baja / modificación de un profesional médico</w:t>
-      </w:r>
-    </w:p>
-    <w:p>
-      <w:r>
-        <w:t>No podrán dejarse sin completar los campos obligatorios en la modificación. La baja no requiere validación.</w:t>
-      </w:r>
-    </w:p>
-    <w:p>
-      <w:pPr>
-        <w:rPr>
-          <w:b/>
-          <w:color w:val="00AB44"/>
-          <w:sz w:val="28"/>
-          <w:szCs w:val="28"/>
-        </w:rPr>
-      </w:pPr>
-      <w:r>
-        <w:t xml:space="preserve"> </w:t>
-      </w:r>
-      <w:r>
-        <w:rPr>
-          <w:b/>
-          <w:color w:val="00AB44"/>
-          <w:sz w:val="28"/>
-          <w:szCs w:val="28"/>
-        </w:rPr>
-        <w:t>Baja / modificación de un turno</w:t>
-      </w:r>
-    </w:p>
-    <w:p>
-      <w:r>
-        <w:t>Se podrán modificar los datos de un turno previamente cargado, dependiendo de la disponibilidad de turnos del profesional elegido. La baja no requerirá de validación.</w:t>
-      </w:r>
-    </w:p>
-    <w:p/>
-    <w:p/>
-    <w:p>
-      <w:pPr>
-        <w:pStyle w:val="Ttulo1"/>
-      </w:pPr>
-      <w:bookmarkStart w:id="17" w:name="_1z64qmf8emrq" w:colFirst="0" w:colLast="0"/>
-      <w:bookmarkEnd w:id="17"/>
-      <w:r>
         <w:t>VALIDACIÓN DE FUNCIONALIDADES</w:t>
       </w:r>
-    </w:p>
-    <w:p>
-      <w:r>
-        <w:t xml:space="preserve">Primitivo de rango o de formato </w:t>
-      </w:r>
-      <w:proofErr w:type="spellStart"/>
-      <w:r>
-        <w:t>ej</w:t>
-      </w:r>
-      <w:proofErr w:type="spellEnd"/>
-      <w:r>
-        <w:t xml:space="preserve">: no es </w:t>
-      </w:r>
-      <w:proofErr w:type="spellStart"/>
-      <w:r>
-        <w:t>vacio</w:t>
-      </w:r>
-      <w:proofErr w:type="spellEnd"/>
-    </w:p>
-    <w:p>
-      <w:proofErr w:type="spellStart"/>
-      <w:r>
-        <w:t>Validacion</w:t>
-      </w:r>
-      <w:proofErr w:type="spellEnd"/>
-      <w:r>
-        <w:t xml:space="preserve"> compleja: </w:t>
-      </w:r>
-      <w:r>
-        <w:t xml:space="preserve">correlatividades de materias, </w:t>
-      </w:r>
-      <w:proofErr w:type="spellStart"/>
-      <w:r>
-        <w:t>calculos</w:t>
-      </w:r>
-      <w:proofErr w:type="spellEnd"/>
-      <w:r>
-        <w:t xml:space="preserve"> auxiliares</w:t>
-      </w:r>
-    </w:p>
-    <w:p>
-      <w:r>
-        <w:t>V</w:t>
-      </w:r>
-      <w:r>
-        <w:t>a</w:t>
-      </w:r>
-      <w:r>
-        <w:t>lidacion</w:t>
-      </w:r>
-      <w:r>
-        <w:t xml:space="preserve">es cruzadas: la </w:t>
-      </w:r>
-      <w:proofErr w:type="spellStart"/>
-      <w:r>
-        <w:t>validacion</w:t>
-      </w:r>
-      <w:proofErr w:type="spellEnd"/>
-      <w:r>
-        <w:t xml:space="preserve"> de un campo depende de otra </w:t>
-      </w:r>
-      <w:proofErr w:type="spellStart"/>
-      <w:r>
-        <w:t>validacion</w:t>
-      </w:r>
-      <w:proofErr w:type="spellEnd"/>
     </w:p>
     <w:p/>
     <w:tbl>
       <w:tblPr>
-        <w:tblStyle w:val="Tablaconcuadrcula"/>
-        <w:tblW w:w="0" w:type="auto"/>
+        <w:tblStyle w:val="TableGrid"/>
+        <w:tblW w:w="9747" w:type="dxa"/>
         <w:tblLook w:val="04A0" w:firstRow="1" w:lastRow="0" w:firstColumn="1" w:lastColumn="0" w:noHBand="0" w:noVBand="1"/>
       </w:tblPr>
       <w:tblGrid>
-        <w:gridCol w:w="1900"/>
-        <w:gridCol w:w="1900"/>
-        <w:gridCol w:w="1900"/>
-        <w:gridCol w:w="1900"/>
-        <w:gridCol w:w="1900"/>
+        <w:gridCol w:w="2660"/>
+        <w:gridCol w:w="1140"/>
+        <w:gridCol w:w="1411"/>
+        <w:gridCol w:w="1854"/>
+        <w:gridCol w:w="2682"/>
       </w:tblGrid>
       <w:tr>
         <w:tc>
           <w:tcPr>
-            <w:tcW w:w="1900" w:type="dxa"/>
-          </w:tcPr>
-          <w:p>
-            <w:bookmarkStart w:id="18" w:name="_GoBack" w:colFirst="2" w:colLast="2"/>
+            <w:tcW w:w="2660" w:type="dxa"/>
+            <w:shd w:val="clear" w:color="auto" w:fill="FABF8F" w:themeFill="accent6" w:themeFillTint="99"/>
+            <w:vAlign w:val="center"/>
+          </w:tcPr>
+          <w:p>
+            <w:pPr>
+              <w:jc w:val="center"/>
+            </w:pPr>
             <w:r>
               <w:t>Nombre de atributo</w:t>
             </w:r>
@@ -607,9 +476,14 @@
         </w:tc>
         <w:tc>
           <w:tcPr>
-            <w:tcW w:w="1900" w:type="dxa"/>
-          </w:tcPr>
-          <w:p>
+            <w:tcW w:w="1140" w:type="dxa"/>
+            <w:shd w:val="clear" w:color="auto" w:fill="FABF8F" w:themeFill="accent6" w:themeFillTint="99"/>
+            <w:vAlign w:val="center"/>
+          </w:tcPr>
+          <w:p>
+            <w:pPr>
+              <w:jc w:val="center"/>
+            </w:pPr>
             <w:r>
               <w:t>Tipo de dato</w:t>
             </w:r>
@@ -617,14 +491,17 @@
         </w:tc>
         <w:tc>
           <w:tcPr>
-            <w:tcW w:w="1900" w:type="dxa"/>
-          </w:tcPr>
-          <w:p>
-            <w:proofErr w:type="spellStart"/>
-            <w:r>
-              <w:t>Validacion</w:t>
-            </w:r>
-            <w:proofErr w:type="spellEnd"/>
+            <w:tcW w:w="1411" w:type="dxa"/>
+            <w:shd w:val="clear" w:color="auto" w:fill="FABF8F" w:themeFill="accent6" w:themeFillTint="99"/>
+            <w:vAlign w:val="center"/>
+          </w:tcPr>
+          <w:p>
+            <w:pPr>
+              <w:jc w:val="center"/>
+            </w:pPr>
+            <w:r>
+              <w:t>Validación</w:t>
+            </w:r>
             <w:r>
               <w:t xml:space="preserve"> (primitiva o complejo)</w:t>
             </w:r>
@@ -632,9 +509,14 @@
         </w:tc>
         <w:tc>
           <w:tcPr>
-            <w:tcW w:w="1900" w:type="dxa"/>
-          </w:tcPr>
-          <w:p>
+            <w:tcW w:w="1854" w:type="dxa"/>
+            <w:shd w:val="clear" w:color="auto" w:fill="FABF8F" w:themeFill="accent6" w:themeFillTint="99"/>
+            <w:vAlign w:val="center"/>
+          </w:tcPr>
+          <w:p>
+            <w:pPr>
+              <w:jc w:val="center"/>
+            </w:pPr>
             <w:r>
               <w:t>Validaciones cruzadas</w:t>
             </w:r>
@@ -642,66 +524,16 @@
         </w:tc>
         <w:tc>
           <w:tcPr>
-            <w:tcW w:w="1900" w:type="dxa"/>
-          </w:tcPr>
-          <w:p>
+            <w:tcW w:w="2682" w:type="dxa"/>
+            <w:shd w:val="clear" w:color="auto" w:fill="FABF8F" w:themeFill="accent6" w:themeFillTint="99"/>
+            <w:vAlign w:val="center"/>
+          </w:tcPr>
+          <w:p>
+            <w:pPr>
+              <w:jc w:val="center"/>
+            </w:pPr>
             <w:r>
               <w:t>Observaciones</w:t>
-            </w:r>
-          </w:p>
-        </w:tc>
-      </w:tr>
-      <w:bookmarkEnd w:id="18"/>
-      <w:tr>
-        <w:tc>
-          <w:tcPr>
-            <w:tcW w:w="1900" w:type="dxa"/>
-          </w:tcPr>
-          <w:p>
-            <w:r>
-              <w:t>Nombre (profesional y paciente)</w:t>
-            </w:r>
-          </w:p>
-        </w:tc>
-        <w:tc>
-          <w:tcPr>
-            <w:tcW w:w="1900" w:type="dxa"/>
-          </w:tcPr>
-          <w:p>
-            <w:proofErr w:type="spellStart"/>
-            <w:r>
-              <w:t>String</w:t>
-            </w:r>
-            <w:proofErr w:type="spellEnd"/>
-          </w:p>
-        </w:tc>
-        <w:tc>
-          <w:tcPr>
-            <w:tcW w:w="1900" w:type="dxa"/>
-          </w:tcPr>
-          <w:p>
-            <w:r>
-              <w:t>Primitivo</w:t>
-            </w:r>
-          </w:p>
-        </w:tc>
-        <w:tc>
-          <w:tcPr>
-            <w:tcW w:w="1900" w:type="dxa"/>
-          </w:tcPr>
-          <w:p>
-            <w:r>
-              <w:t>-</w:t>
-            </w:r>
-          </w:p>
-        </w:tc>
-        <w:tc>
-          <w:tcPr>
-            <w:tcW w:w="1900" w:type="dxa"/>
-          </w:tcPr>
-          <w:p>
-            <w:r>
-              <w:t>Que no esté vacío</w:t>
             </w:r>
           </w:p>
         </w:tc>
@@ -709,19 +541,27 @@
       <w:tr>
         <w:tc>
           <w:tcPr>
-            <w:tcW w:w="1900" w:type="dxa"/>
-          </w:tcPr>
-          <w:p>
-            <w:r>
-              <w:t>Apellido (profesional y paciente)</w:t>
-            </w:r>
-          </w:p>
-        </w:tc>
-        <w:tc>
-          <w:tcPr>
-            <w:tcW w:w="1900" w:type="dxa"/>
-          </w:tcPr>
-          <w:p>
+            <w:tcW w:w="2660" w:type="dxa"/>
+            <w:vAlign w:val="center"/>
+          </w:tcPr>
+          <w:p>
+            <w:pPr>
+              <w:jc w:val="center"/>
+            </w:pPr>
+            <w:r>
+              <w:t>Nombre (profesional y paciente)</w:t>
+            </w:r>
+          </w:p>
+        </w:tc>
+        <w:tc>
+          <w:tcPr>
+            <w:tcW w:w="1140" w:type="dxa"/>
+            <w:vAlign w:val="center"/>
+          </w:tcPr>
+          <w:p>
+            <w:pPr>
+              <w:jc w:val="center"/>
+            </w:pPr>
             <w:proofErr w:type="spellStart"/>
             <w:r>
               <w:t>String</w:t>
@@ -731,9 +571,13 @@
         </w:tc>
         <w:tc>
           <w:tcPr>
-            <w:tcW w:w="1900" w:type="dxa"/>
-          </w:tcPr>
-          <w:p>
+            <w:tcW w:w="1411" w:type="dxa"/>
+            <w:vAlign w:val="center"/>
+          </w:tcPr>
+          <w:p>
+            <w:pPr>
+              <w:jc w:val="center"/>
+            </w:pPr>
             <w:r>
               <w:t>Primitivo</w:t>
             </w:r>
@@ -741,9 +585,13 @@
         </w:tc>
         <w:tc>
           <w:tcPr>
-            <w:tcW w:w="1900" w:type="dxa"/>
-          </w:tcPr>
-          <w:p>
+            <w:tcW w:w="1854" w:type="dxa"/>
+            <w:vAlign w:val="center"/>
+          </w:tcPr>
+          <w:p>
+            <w:pPr>
+              <w:jc w:val="center"/>
+            </w:pPr>
             <w:r>
               <w:t>-</w:t>
             </w:r>
@@ -751,11 +599,18 @@
         </w:tc>
         <w:tc>
           <w:tcPr>
-            <w:tcW w:w="1900" w:type="dxa"/>
-          </w:tcPr>
-          <w:p>
+            <w:tcW w:w="2682" w:type="dxa"/>
+            <w:vAlign w:val="center"/>
+          </w:tcPr>
+          <w:p>
+            <w:pPr>
+              <w:jc w:val="center"/>
+            </w:pPr>
             <w:r>
               <w:t>Que no esté vacío</w:t>
+            </w:r>
+            <w:r>
+              <w:t>, de 2 a 30 letras</w:t>
             </w:r>
           </w:p>
         </w:tc>
@@ -763,41 +618,57 @@
       <w:tr>
         <w:tc>
           <w:tcPr>
-            <w:tcW w:w="1900" w:type="dxa"/>
-          </w:tcPr>
-          <w:p>
-            <w:r>
-              <w:t>DNI (profesional y paciente)</w:t>
-            </w:r>
-          </w:p>
-        </w:tc>
-        <w:tc>
-          <w:tcPr>
-            <w:tcW w:w="1900" w:type="dxa"/>
-          </w:tcPr>
-          <w:p>
+            <w:tcW w:w="2660" w:type="dxa"/>
+            <w:vAlign w:val="center"/>
+          </w:tcPr>
+          <w:p>
+            <w:pPr>
+              <w:jc w:val="center"/>
+            </w:pPr>
+            <w:r>
+              <w:t>Apellido (profesional y paciente)</w:t>
+            </w:r>
+          </w:p>
+        </w:tc>
+        <w:tc>
+          <w:tcPr>
+            <w:tcW w:w="1140" w:type="dxa"/>
+            <w:vAlign w:val="center"/>
+          </w:tcPr>
+          <w:p>
+            <w:pPr>
+              <w:jc w:val="center"/>
+            </w:pPr>
             <w:proofErr w:type="spellStart"/>
             <w:r>
-              <w:t>int</w:t>
+              <w:t>String</w:t>
             </w:r>
             <w:proofErr w:type="spellEnd"/>
           </w:p>
         </w:tc>
         <w:tc>
           <w:tcPr>
-            <w:tcW w:w="1900" w:type="dxa"/>
-          </w:tcPr>
-          <w:p>
-            <w:r>
-              <w:t>Compleja</w:t>
-            </w:r>
-          </w:p>
-        </w:tc>
-        <w:tc>
-          <w:tcPr>
-            <w:tcW w:w="1900" w:type="dxa"/>
-          </w:tcPr>
-          <w:p>
+            <w:tcW w:w="1411" w:type="dxa"/>
+            <w:vAlign w:val="center"/>
+          </w:tcPr>
+          <w:p>
+            <w:pPr>
+              <w:jc w:val="center"/>
+            </w:pPr>
+            <w:r>
+              <w:t>Primitivo</w:t>
+            </w:r>
+          </w:p>
+        </w:tc>
+        <w:tc>
+          <w:tcPr>
+            <w:tcW w:w="1854" w:type="dxa"/>
+            <w:vAlign w:val="center"/>
+          </w:tcPr>
+          <w:p>
+            <w:pPr>
+              <w:jc w:val="center"/>
+            </w:pPr>
             <w:r>
               <w:t>-</w:t>
             </w:r>
@@ -805,11 +676,18 @@
         </w:tc>
         <w:tc>
           <w:tcPr>
-            <w:tcW w:w="1900" w:type="dxa"/>
-          </w:tcPr>
-          <w:p>
-            <w:r>
-              <w:t>Que no se repita</w:t>
+            <w:tcW w:w="2682" w:type="dxa"/>
+            <w:vAlign w:val="center"/>
+          </w:tcPr>
+          <w:p>
+            <w:pPr>
+              <w:jc w:val="center"/>
+            </w:pPr>
+            <w:r>
+              <w:t>Que no esté vacío</w:t>
+            </w:r>
+            <w:r>
+              <w:t>, de 2 a 30 letras</w:t>
             </w:r>
           </w:p>
         </w:tc>
@@ -817,41 +695,57 @@
       <w:tr>
         <w:tc>
           <w:tcPr>
-            <w:tcW w:w="1900" w:type="dxa"/>
-          </w:tcPr>
-          <w:p>
-            <w:r>
-              <w:t>Teléfono (profesional y paciente)</w:t>
-            </w:r>
-          </w:p>
-        </w:tc>
-        <w:tc>
-          <w:tcPr>
-            <w:tcW w:w="1900" w:type="dxa"/>
-          </w:tcPr>
-          <w:p>
+            <w:tcW w:w="2660" w:type="dxa"/>
+            <w:vAlign w:val="center"/>
+          </w:tcPr>
+          <w:p>
+            <w:pPr>
+              <w:jc w:val="center"/>
+            </w:pPr>
+            <w:r>
+              <w:t>DNI (profesional y paciente)</w:t>
+            </w:r>
+          </w:p>
+        </w:tc>
+        <w:tc>
+          <w:tcPr>
+            <w:tcW w:w="1140" w:type="dxa"/>
+            <w:vAlign w:val="center"/>
+          </w:tcPr>
+          <w:p>
+            <w:pPr>
+              <w:jc w:val="center"/>
+            </w:pPr>
             <w:proofErr w:type="spellStart"/>
             <w:r>
-              <w:t>Double</w:t>
+              <w:t>int</w:t>
             </w:r>
             <w:proofErr w:type="spellEnd"/>
           </w:p>
         </w:tc>
         <w:tc>
           <w:tcPr>
-            <w:tcW w:w="1900" w:type="dxa"/>
-          </w:tcPr>
-          <w:p>
-            <w:r>
-              <w:t>Primitivo</w:t>
-            </w:r>
-          </w:p>
-        </w:tc>
-        <w:tc>
-          <w:tcPr>
-            <w:tcW w:w="1900" w:type="dxa"/>
-          </w:tcPr>
-          <w:p>
+            <w:tcW w:w="1411" w:type="dxa"/>
+            <w:vAlign w:val="center"/>
+          </w:tcPr>
+          <w:p>
+            <w:pPr>
+              <w:jc w:val="center"/>
+            </w:pPr>
+            <w:r>
+              <w:t>Compleja</w:t>
+            </w:r>
+          </w:p>
+        </w:tc>
+        <w:tc>
+          <w:tcPr>
+            <w:tcW w:w="1854" w:type="dxa"/>
+            <w:vAlign w:val="center"/>
+          </w:tcPr>
+          <w:p>
+            <w:pPr>
+              <w:jc w:val="center"/>
+            </w:pPr>
             <w:r>
               <w:t>-</w:t>
             </w:r>
@@ -859,11 +753,18 @@
         </w:tc>
         <w:tc>
           <w:tcPr>
-            <w:tcW w:w="1900" w:type="dxa"/>
-          </w:tcPr>
-          <w:p>
-            <w:r>
-              <w:t>-</w:t>
+            <w:tcW w:w="2682" w:type="dxa"/>
+            <w:vAlign w:val="center"/>
+          </w:tcPr>
+          <w:p>
+            <w:pPr>
+              <w:jc w:val="center"/>
+            </w:pPr>
+            <w:r>
+              <w:t>Que no se repita</w:t>
+            </w:r>
+            <w:r>
+              <w:t>, de 7 a 8 caracteres numéricos</w:t>
             </w:r>
           </w:p>
         </w:tc>
@@ -871,31 +772,43 @@
       <w:tr>
         <w:tc>
           <w:tcPr>
-            <w:tcW w:w="1900" w:type="dxa"/>
-          </w:tcPr>
-          <w:p>
-            <w:r>
-              <w:t>Email (profesional y paciente)</w:t>
-            </w:r>
-          </w:p>
-        </w:tc>
-        <w:tc>
-          <w:tcPr>
-            <w:tcW w:w="1900" w:type="dxa"/>
-          </w:tcPr>
-          <w:p>
+            <w:tcW w:w="2660" w:type="dxa"/>
+            <w:vAlign w:val="center"/>
+          </w:tcPr>
+          <w:p>
+            <w:pPr>
+              <w:jc w:val="center"/>
+            </w:pPr>
+            <w:r>
+              <w:t>Teléfono (profesional y paciente)</w:t>
+            </w:r>
+          </w:p>
+        </w:tc>
+        <w:tc>
+          <w:tcPr>
+            <w:tcW w:w="1140" w:type="dxa"/>
+            <w:vAlign w:val="center"/>
+          </w:tcPr>
+          <w:p>
+            <w:pPr>
+              <w:jc w:val="center"/>
+            </w:pPr>
             <w:proofErr w:type="spellStart"/>
             <w:r>
-              <w:t>String</w:t>
+              <w:t>Double</w:t>
             </w:r>
             <w:proofErr w:type="spellEnd"/>
           </w:p>
         </w:tc>
         <w:tc>
           <w:tcPr>
-            <w:tcW w:w="1900" w:type="dxa"/>
-          </w:tcPr>
-          <w:p>
+            <w:tcW w:w="1411" w:type="dxa"/>
+            <w:vAlign w:val="center"/>
+          </w:tcPr>
+          <w:p>
+            <w:pPr>
+              <w:jc w:val="center"/>
+            </w:pPr>
             <w:r>
               <w:t>Primitivo</w:t>
             </w:r>
@@ -903,9 +816,13 @@
         </w:tc>
         <w:tc>
           <w:tcPr>
-            <w:tcW w:w="1900" w:type="dxa"/>
-          </w:tcPr>
-          <w:p>
+            <w:tcW w:w="1854" w:type="dxa"/>
+            <w:vAlign w:val="center"/>
+          </w:tcPr>
+          <w:p>
+            <w:pPr>
+              <w:jc w:val="center"/>
+            </w:pPr>
             <w:r>
               <w:t>-</w:t>
             </w:r>
@@ -913,11 +830,15 @@
         </w:tc>
         <w:tc>
           <w:tcPr>
-            <w:tcW w:w="1900" w:type="dxa"/>
-          </w:tcPr>
-          <w:p>
-            <w:r>
-              <w:t>-</w:t>
+            <w:tcW w:w="2682" w:type="dxa"/>
+            <w:vAlign w:val="center"/>
+          </w:tcPr>
+          <w:p>
+            <w:pPr>
+              <w:jc w:val="center"/>
+            </w:pPr>
+            <w:r>
+              <w:t>De 6 a 14 caracteres numéricos</w:t>
             </w:r>
           </w:p>
         </w:tc>
@@ -925,19 +846,27 @@
       <w:tr>
         <w:tc>
           <w:tcPr>
-            <w:tcW w:w="1900" w:type="dxa"/>
-          </w:tcPr>
-          <w:p>
-            <w:r>
-              <w:t>Matricula (profesional)</w:t>
-            </w:r>
-          </w:p>
-        </w:tc>
-        <w:tc>
-          <w:tcPr>
-            <w:tcW w:w="1900" w:type="dxa"/>
-          </w:tcPr>
-          <w:p>
+            <w:tcW w:w="2660" w:type="dxa"/>
+            <w:vAlign w:val="center"/>
+          </w:tcPr>
+          <w:p>
+            <w:pPr>
+              <w:jc w:val="center"/>
+            </w:pPr>
+            <w:r>
+              <w:t>Email (profesional y paciente)</w:t>
+            </w:r>
+          </w:p>
+        </w:tc>
+        <w:tc>
+          <w:tcPr>
+            <w:tcW w:w="1140" w:type="dxa"/>
+            <w:vAlign w:val="center"/>
+          </w:tcPr>
+          <w:p>
+            <w:pPr>
+              <w:jc w:val="center"/>
+            </w:pPr>
             <w:proofErr w:type="spellStart"/>
             <w:r>
               <w:t>String</w:t>
@@ -947,19 +876,27 @@
         </w:tc>
         <w:tc>
           <w:tcPr>
-            <w:tcW w:w="1900" w:type="dxa"/>
-          </w:tcPr>
-          <w:p>
-            <w:r>
-              <w:t>Compleja</w:t>
-            </w:r>
-          </w:p>
-        </w:tc>
-        <w:tc>
-          <w:tcPr>
-            <w:tcW w:w="1900" w:type="dxa"/>
-          </w:tcPr>
-          <w:p>
+            <w:tcW w:w="1411" w:type="dxa"/>
+            <w:vAlign w:val="center"/>
+          </w:tcPr>
+          <w:p>
+            <w:pPr>
+              <w:jc w:val="center"/>
+            </w:pPr>
+            <w:r>
+              <w:t>Primitivo</w:t>
+            </w:r>
+          </w:p>
+        </w:tc>
+        <w:tc>
+          <w:tcPr>
+            <w:tcW w:w="1854" w:type="dxa"/>
+            <w:vAlign w:val="center"/>
+          </w:tcPr>
+          <w:p>
+            <w:pPr>
+              <w:jc w:val="center"/>
+            </w:pPr>
             <w:r>
               <w:t>-</w:t>
             </w:r>
@@ -967,11 +904,15 @@
         </w:tc>
         <w:tc>
           <w:tcPr>
-            <w:tcW w:w="1900" w:type="dxa"/>
-          </w:tcPr>
-          <w:p>
-            <w:r>
-              <w:t>Que no se repita</w:t>
+            <w:tcW w:w="2682" w:type="dxa"/>
+            <w:vAlign w:val="center"/>
+          </w:tcPr>
+          <w:p>
+            <w:pPr>
+              <w:jc w:val="center"/>
+            </w:pPr>
+            <w:r>
+              <w:t>Validación de tipo mail</w:t>
             </w:r>
           </w:p>
         </w:tc>
@@ -979,19 +920,27 @@
       <w:tr>
         <w:tc>
           <w:tcPr>
-            <w:tcW w:w="1900" w:type="dxa"/>
-          </w:tcPr>
-          <w:p>
-            <w:r>
-              <w:t>Obra social (paciente)</w:t>
-            </w:r>
-          </w:p>
-        </w:tc>
-        <w:tc>
-          <w:tcPr>
-            <w:tcW w:w="1900" w:type="dxa"/>
-          </w:tcPr>
-          <w:p>
+            <w:tcW w:w="2660" w:type="dxa"/>
+            <w:vAlign w:val="center"/>
+          </w:tcPr>
+          <w:p>
+            <w:pPr>
+              <w:jc w:val="center"/>
+            </w:pPr>
+            <w:r>
+              <w:t>Matricula (profesional)</w:t>
+            </w:r>
+          </w:p>
+        </w:tc>
+        <w:tc>
+          <w:tcPr>
+            <w:tcW w:w="1140" w:type="dxa"/>
+            <w:vAlign w:val="center"/>
+          </w:tcPr>
+          <w:p>
+            <w:pPr>
+              <w:jc w:val="center"/>
+            </w:pPr>
             <w:proofErr w:type="spellStart"/>
             <w:r>
               <w:t>String</w:t>
@@ -1001,19 +950,27 @@
         </w:tc>
         <w:tc>
           <w:tcPr>
-            <w:tcW w:w="1900" w:type="dxa"/>
-          </w:tcPr>
-          <w:p>
-            <w:r>
-              <w:t>Primitivo</w:t>
-            </w:r>
-          </w:p>
-        </w:tc>
-        <w:tc>
-          <w:tcPr>
-            <w:tcW w:w="1900" w:type="dxa"/>
-          </w:tcPr>
-          <w:p>
+            <w:tcW w:w="1411" w:type="dxa"/>
+            <w:vAlign w:val="center"/>
+          </w:tcPr>
+          <w:p>
+            <w:pPr>
+              <w:jc w:val="center"/>
+            </w:pPr>
+            <w:r>
+              <w:t>Compleja</w:t>
+            </w:r>
+          </w:p>
+        </w:tc>
+        <w:tc>
+          <w:tcPr>
+            <w:tcW w:w="1854" w:type="dxa"/>
+            <w:vAlign w:val="center"/>
+          </w:tcPr>
+          <w:p>
+            <w:pPr>
+              <w:jc w:val="center"/>
+            </w:pPr>
             <w:r>
               <w:t>-</w:t>
             </w:r>
@@ -1021,11 +978,18 @@
         </w:tc>
         <w:tc>
           <w:tcPr>
-            <w:tcW w:w="1900" w:type="dxa"/>
-          </w:tcPr>
-          <w:p>
-            <w:r>
-              <w:t>Se elije de un combo box</w:t>
+            <w:tcW w:w="2682" w:type="dxa"/>
+            <w:vAlign w:val="center"/>
+          </w:tcPr>
+          <w:p>
+            <w:pPr>
+              <w:jc w:val="center"/>
+            </w:pPr>
+            <w:r>
+              <w:t>Que no se repita</w:t>
+            </w:r>
+            <w:r>
+              <w:t xml:space="preserve"> y sea actual</w:t>
             </w:r>
           </w:p>
         </w:tc>
@@ -1033,31 +997,43 @@
       <w:tr>
         <w:tc>
           <w:tcPr>
-            <w:tcW w:w="1900" w:type="dxa"/>
-          </w:tcPr>
-          <w:p>
-            <w:r>
-              <w:t>Horario (turno)</w:t>
-            </w:r>
-          </w:p>
-        </w:tc>
-        <w:tc>
-          <w:tcPr>
-            <w:tcW w:w="1900" w:type="dxa"/>
-          </w:tcPr>
-          <w:p>
+            <w:tcW w:w="2660" w:type="dxa"/>
+            <w:vAlign w:val="center"/>
+          </w:tcPr>
+          <w:p>
+            <w:pPr>
+              <w:jc w:val="center"/>
+            </w:pPr>
+            <w:r>
+              <w:t>Obra social (paciente)</w:t>
+            </w:r>
+          </w:p>
+        </w:tc>
+        <w:tc>
+          <w:tcPr>
+            <w:tcW w:w="1140" w:type="dxa"/>
+            <w:vAlign w:val="center"/>
+          </w:tcPr>
+          <w:p>
+            <w:pPr>
+              <w:jc w:val="center"/>
+            </w:pPr>
             <w:proofErr w:type="spellStart"/>
             <w:r>
-              <w:t>DateTime</w:t>
+              <w:t>String</w:t>
             </w:r>
             <w:proofErr w:type="spellEnd"/>
           </w:p>
         </w:tc>
         <w:tc>
           <w:tcPr>
-            <w:tcW w:w="1900" w:type="dxa"/>
-          </w:tcPr>
-          <w:p>
+            <w:tcW w:w="1411" w:type="dxa"/>
+            <w:vAlign w:val="center"/>
+          </w:tcPr>
+          <w:p>
+            <w:pPr>
+              <w:jc w:val="center"/>
+            </w:pPr>
             <w:r>
               <w:t>Primitivo</w:t>
             </w:r>
@@ -1065,9 +1041,13 @@
         </w:tc>
         <w:tc>
           <w:tcPr>
-            <w:tcW w:w="1900" w:type="dxa"/>
-          </w:tcPr>
-          <w:p>
+            <w:tcW w:w="1854" w:type="dxa"/>
+            <w:vAlign w:val="center"/>
+          </w:tcPr>
+          <w:p>
+            <w:pPr>
+              <w:jc w:val="center"/>
+            </w:pPr>
             <w:r>
               <w:t>-</w:t>
             </w:r>
@@ -1075,9 +1055,13 @@
         </w:tc>
         <w:tc>
           <w:tcPr>
-            <w:tcW w:w="1900" w:type="dxa"/>
-          </w:tcPr>
-          <w:p>
+            <w:tcW w:w="2682" w:type="dxa"/>
+            <w:vAlign w:val="center"/>
+          </w:tcPr>
+          <w:p>
+            <w:pPr>
+              <w:jc w:val="center"/>
+            </w:pPr>
             <w:r>
               <w:t>Se elije de un combo box</w:t>
             </w:r>
@@ -1087,9 +1071,90 @@
       <w:tr>
         <w:tc>
           <w:tcPr>
-            <w:tcW w:w="1900" w:type="dxa"/>
-          </w:tcPr>
-          <w:p>
+            <w:tcW w:w="2660" w:type="dxa"/>
+            <w:vAlign w:val="center"/>
+          </w:tcPr>
+          <w:p>
+            <w:pPr>
+              <w:jc w:val="center"/>
+            </w:pPr>
+            <w:r>
+              <w:t>Día y horario</w:t>
+            </w:r>
+            <w:r>
+              <w:t xml:space="preserve"> (turno)</w:t>
+            </w:r>
+          </w:p>
+        </w:tc>
+        <w:tc>
+          <w:tcPr>
+            <w:tcW w:w="1140" w:type="dxa"/>
+            <w:vAlign w:val="center"/>
+          </w:tcPr>
+          <w:p>
+            <w:pPr>
+              <w:jc w:val="center"/>
+            </w:pPr>
+            <w:proofErr w:type="spellStart"/>
+            <w:r>
+              <w:t>DateTime</w:t>
+            </w:r>
+            <w:proofErr w:type="spellEnd"/>
+          </w:p>
+        </w:tc>
+        <w:tc>
+          <w:tcPr>
+            <w:tcW w:w="1411" w:type="dxa"/>
+            <w:vAlign w:val="center"/>
+          </w:tcPr>
+          <w:p>
+            <w:pPr>
+              <w:jc w:val="center"/>
+            </w:pPr>
+            <w:r>
+              <w:t>Primitivo</w:t>
+            </w:r>
+          </w:p>
+        </w:tc>
+        <w:tc>
+          <w:tcPr>
+            <w:tcW w:w="1854" w:type="dxa"/>
+            <w:vAlign w:val="center"/>
+          </w:tcPr>
+          <w:p>
+            <w:pPr>
+              <w:jc w:val="center"/>
+            </w:pPr>
+            <w:r>
+              <w:t>-</w:t>
+            </w:r>
+          </w:p>
+        </w:tc>
+        <w:tc>
+          <w:tcPr>
+            <w:tcW w:w="2682" w:type="dxa"/>
+            <w:vAlign w:val="center"/>
+          </w:tcPr>
+          <w:p>
+            <w:pPr>
+              <w:jc w:val="center"/>
+            </w:pPr>
+            <w:r>
+              <w:t>Se elije de un combo box</w:t>
+            </w:r>
+          </w:p>
+        </w:tc>
+      </w:tr>
+      <w:tr>
+        <w:tc>
+          <w:tcPr>
+            <w:tcW w:w="2660" w:type="dxa"/>
+            <w:vAlign w:val="center"/>
+          </w:tcPr>
+          <w:p>
+            <w:pPr>
+              <w:jc w:val="center"/>
+            </w:pPr>
             <w:r>
               <w:t>Sexo</w:t>
             </w:r>
@@ -1097,9 +1162,13 @@
         </w:tc>
         <w:tc>
           <w:tcPr>
-            <w:tcW w:w="1900" w:type="dxa"/>
-          </w:tcPr>
-          <w:p>
+            <w:tcW w:w="1140" w:type="dxa"/>
+            <w:vAlign w:val="center"/>
+          </w:tcPr>
+          <w:p>
+            <w:pPr>
+              <w:jc w:val="center"/>
+            </w:pPr>
             <w:proofErr w:type="spellStart"/>
             <w:r>
               <w:t>Boolean</w:t>
@@ -1109,9 +1178,13 @@
         </w:tc>
         <w:tc>
           <w:tcPr>
-            <w:tcW w:w="1900" w:type="dxa"/>
-          </w:tcPr>
-          <w:p>
+            <w:tcW w:w="1411" w:type="dxa"/>
+            <w:vAlign w:val="center"/>
+          </w:tcPr>
+          <w:p>
+            <w:pPr>
+              <w:jc w:val="center"/>
+            </w:pPr>
             <w:r>
               <w:t>Primitivo</w:t>
             </w:r>
@@ -1119,9 +1192,13 @@
         </w:tc>
         <w:tc>
           <w:tcPr>
-            <w:tcW w:w="1900" w:type="dxa"/>
-          </w:tcPr>
-          <w:p>
+            <w:tcW w:w="1854" w:type="dxa"/>
+            <w:vAlign w:val="center"/>
+          </w:tcPr>
+          <w:p>
+            <w:pPr>
+              <w:jc w:val="center"/>
+            </w:pPr>
             <w:r>
               <w:t>-</w:t>
             </w:r>
@@ -1129,9 +1206,13 @@
         </w:tc>
         <w:tc>
           <w:tcPr>
-            <w:tcW w:w="1900" w:type="dxa"/>
-          </w:tcPr>
-          <w:p>
+            <w:tcW w:w="2682" w:type="dxa"/>
+            <w:vAlign w:val="center"/>
+          </w:tcPr>
+          <w:p>
+            <w:pPr>
+              <w:jc w:val="center"/>
+            </w:pPr>
             <w:proofErr w:type="spellStart"/>
             <w:r>
               <w:t>RadioButton</w:t>
@@ -1145,7 +1226,10 @@
       <w:r>
         <w:t xml:space="preserve"> </w:t>
       </w:r>
-    </w:p>
+      <w:bookmarkStart w:id="15" w:name="_1763d23h6m4v" w:colFirst="0" w:colLast="0"/>
+      <w:bookmarkEnd w:id="15"/>
+    </w:p>
+    <w:p/>
     <w:p>
       <w:pPr>
         <w:sectPr>
@@ -1160,54 +1244,39 @@
           <w:docGrid w:linePitch="299"/>
         </w:sectPr>
       </w:pPr>
-      <w:bookmarkStart w:id="19" w:name="_1763d23h6m4v" w:colFirst="0" w:colLast="0"/>
-      <w:bookmarkEnd w:id="19"/>
-    </w:p>
-    <w:p/>
-    <w:p>
-      <w:pPr>
-        <w:sectPr>
-          <w:type w:val="continuous"/>
-          <w:pgSz w:w="12240" w:h="15840"/>
-          <w:pgMar w:top="1080" w:right="1440" w:bottom="1080" w:left="1440" w:header="0" w:footer="720" w:gutter="0"/>
-          <w:pgNumType w:start="1"/>
-          <w:cols w:space="720"/>
-          <w:docGrid w:linePitch="299"/>
-        </w:sectPr>
-      </w:pPr>
-    </w:p>
-    <w:p>
-      <w:pPr>
-        <w:pStyle w:val="Ttulo1"/>
+    </w:p>
+    <w:p>
+      <w:pPr>
+        <w:pStyle w:val="Heading1"/>
         <w:rPr>
           <w:color w:val="00AB44"/>
         </w:rPr>
       </w:pPr>
+      <w:r>
+        <w:lastRenderedPageBreak/>
+        <w:t>DIAGRAMA DE CLASES</w:t>
+      </w:r>
+    </w:p>
+    <w:p/>
+    <w:p/>
+    <w:p>
       <w:r>
         <w:rPr>
           <w:noProof/>
         </w:rPr>
         <w:drawing>
-          <wp:anchor distT="0" distB="0" distL="114300" distR="114300" simplePos="0" relativeHeight="251658240" behindDoc="0" locked="0" layoutInCell="1" allowOverlap="1" wp14:anchorId="02386289">
+          <wp:anchor distT="0" distB="0" distL="114300" distR="114300" simplePos="0" relativeHeight="251658752" behindDoc="0" locked="0" layoutInCell="1" allowOverlap="1">
             <wp:simplePos x="0" y="0"/>
             <wp:positionH relativeFrom="column">
-              <wp:posOffset>-304800</wp:posOffset>
+              <wp:posOffset>-512022</wp:posOffset>
             </wp:positionH>
             <wp:positionV relativeFrom="paragraph">
-              <wp:posOffset>647700</wp:posOffset>
+              <wp:posOffset>130386</wp:posOffset>
             </wp:positionV>
-            <wp:extent cx="9448800" cy="4686935"/>
-            <wp:effectExtent l="0" t="0" r="0" b="0"/>
-            <wp:wrapThrough wrapText="bothSides">
-              <wp:wrapPolygon edited="0">
-                <wp:start x="0" y="0"/>
-                <wp:lineTo x="0" y="21509"/>
-                <wp:lineTo x="21556" y="21509"/>
-                <wp:lineTo x="21556" y="0"/>
-                <wp:lineTo x="0" y="0"/>
-              </wp:wrapPolygon>
-            </wp:wrapThrough>
-            <wp:docPr id="4" name="Imagen 4"/>
+            <wp:extent cx="7040225" cy="6067569"/>
+            <wp:effectExtent l="0" t="0" r="8890" b="0"/>
+            <wp:wrapNone/>
+            <wp:docPr id="10" name="Picture 10"/>
             <wp:cNvGraphicFramePr>
               <a:graphicFrameLocks xmlns:a="http://schemas.openxmlformats.org/drawingml/2006/main" noChangeAspect="1"/>
             </wp:cNvGraphicFramePr>
@@ -1215,13 +1284,111 @@
               <a:graphicData uri="http://schemas.openxmlformats.org/drawingml/2006/picture">
                 <pic:pic xmlns:pic="http://schemas.openxmlformats.org/drawingml/2006/picture">
                   <pic:nvPicPr>
-                    <pic:cNvPr id="0" name="Picture 1"/>
+                    <pic:cNvPr id="0" name="Picture 3"/>
+                    <pic:cNvPicPr>
+                      <a:picLocks noChangeAspect="1" noChangeArrowheads="1"/>
+                    </pic:cNvPicPr>
+                  </pic:nvPicPr>
+                  <pic:blipFill rotWithShape="1">
+                    <a:blip r:embed="rId12">
+                      <a:extLst>
+                        <a:ext uri="{28A0092B-C50C-407E-A947-70E740481C1C}">
+                          <a14:useLocalDpi xmlns:a14="http://schemas.microsoft.com/office/drawing/2010/main" val="0"/>
+                        </a:ext>
+                      </a:extLst>
+                    </a:blip>
+                    <a:srcRect l="3677" t="-1057" r="2593" b="1057"/>
+                    <a:stretch/>
+                  </pic:blipFill>
+                  <pic:spPr bwMode="auto">
+                    <a:xfrm>
+                      <a:off x="0" y="0"/>
+                      <a:ext cx="7040225" cy="6067569"/>
+                    </a:xfrm>
+                    <a:prstGeom prst="rect">
+                      <a:avLst/>
+                    </a:prstGeom>
+                    <a:noFill/>
+                    <a:ln>
+                      <a:noFill/>
+                    </a:ln>
+                    <a:extLst>
+                      <a:ext uri="{53640926-AAD7-44D8-BBD7-CCE9431645EC}">
+                        <a14:shadowObscured xmlns:a14="http://schemas.microsoft.com/office/drawing/2010/main"/>
+                      </a:ext>
+                    </a:extLst>
+                  </pic:spPr>
+                </pic:pic>
+              </a:graphicData>
+            </a:graphic>
+            <wp14:sizeRelH relativeFrom="margin">
+              <wp14:pctWidth>0</wp14:pctWidth>
+            </wp14:sizeRelH>
+            <wp14:sizeRelV relativeFrom="margin">
+              <wp14:pctHeight>0</wp14:pctHeight>
+            </wp14:sizeRelV>
+          </wp:anchor>
+        </w:drawing>
+      </w:r>
+    </w:p>
+    <w:p/>
+    <w:p/>
+    <w:p/>
+    <w:p>
+      <w:pPr>
+        <w:sectPr>
+          <w:pgSz w:w="12240" w:h="15840"/>
+          <w:pgMar w:top="1080" w:right="1440" w:bottom="1080" w:left="1440" w:header="0" w:footer="720" w:gutter="0"/>
+          <w:pgNumType w:start="1"/>
+          <w:cols w:space="720"/>
+          <w:docGrid w:linePitch="299"/>
+        </w:sectPr>
+      </w:pPr>
+    </w:p>
+    <w:p>
+      <w:r>
+        <w:lastRenderedPageBreak/>
+        <w:t>ESQUEMA DE PAGINAS DE SITIO</w:t>
+      </w:r>
+    </w:p>
+    <w:p>
+      <w:r>
+        <w:t xml:space="preserve">Aclaración: Las páginas de </w:t>
+      </w:r>
+      <w:bookmarkStart w:id="16" w:name="_GoBack"/>
+      <w:bookmarkEnd w:id="16"/>
+      <w:r>
+        <w:t>edición de datos de profesional, paciente y turno son iguales a las correspondientes de alta de cada uno.</w:t>
+      </w:r>
+    </w:p>
+    <w:p/>
+    <w:p>
+      <w:pPr>
+        <w:jc w:val="center"/>
+      </w:pPr>
+      <w:r>
+        <w:rPr>
+          <w:noProof/>
+        </w:rPr>
+        <w:drawing>
+          <wp:inline distT="0" distB="0" distL="0" distR="0">
+            <wp:extent cx="4318000" cy="2882900"/>
+            <wp:effectExtent l="0" t="0" r="6350" b="0"/>
+            <wp:docPr id="13" name="Picture 13"/>
+            <wp:cNvGraphicFramePr>
+              <a:graphicFrameLocks xmlns:a="http://schemas.openxmlformats.org/drawingml/2006/main" noChangeAspect="1"/>
+            </wp:cNvGraphicFramePr>
+            <a:graphic xmlns:a="http://schemas.openxmlformats.org/drawingml/2006/main">
+              <a:graphicData uri="http://schemas.openxmlformats.org/drawingml/2006/picture">
+                <pic:pic xmlns:pic="http://schemas.openxmlformats.org/drawingml/2006/picture">
+                  <pic:nvPicPr>
+                    <pic:cNvPr id="0" name="Picture 4"/>
                     <pic:cNvPicPr>
                       <a:picLocks noChangeAspect="1" noChangeArrowheads="1"/>
                     </pic:cNvPicPr>
                   </pic:nvPicPr>
                   <pic:blipFill>
-                    <a:blip r:embed="rId12">
+                    <a:blip r:embed="rId13" cstate="print">
                       <a:extLst>
                         <a:ext uri="{28A0092B-C50C-407E-A947-70E740481C1C}">
                           <a14:useLocalDpi xmlns:a14="http://schemas.microsoft.com/office/drawing/2010/main" val="0"/>
@@ -1236,7 +1403,7 @@
                   <pic:spPr bwMode="auto">
                     <a:xfrm>
                       <a:off x="0" y="0"/>
-                      <a:ext cx="9448800" cy="4686935"/>
+                      <a:ext cx="4318000" cy="2882900"/>
                     </a:xfrm>
                     <a:prstGeom prst="rect">
                       <a:avLst/>
@@ -1249,35 +1416,14 @@
                 </pic:pic>
               </a:graphicData>
             </a:graphic>
-            <wp14:sizeRelH relativeFrom="page">
-              <wp14:pctWidth>0</wp14:pctWidth>
-            </wp14:sizeRelH>
-            <wp14:sizeRelV relativeFrom="page">
-              <wp14:pctHeight>0</wp14:pctHeight>
-            </wp14:sizeRelV>
-          </wp:anchor>
+          </wp:inline>
         </w:drawing>
       </w:r>
-      <w:r>
-        <w:t>DIAGRAMA DE CLASES</w:t>
-      </w:r>
-    </w:p>
-    <w:p/>
-    <w:p>
-      <w:pPr>
-        <w:sectPr>
-          <w:pgSz w:w="15840" w:h="12240" w:orient="landscape"/>
-          <w:pgMar w:top="1440" w:right="1080" w:bottom="1440" w:left="1080" w:header="0" w:footer="720" w:gutter="0"/>
-          <w:pgNumType w:start="1"/>
-          <w:cols w:space="720"/>
-          <w:docGrid w:linePitch="299"/>
-        </w:sectPr>
-      </w:pPr>
-    </w:p>
-    <w:p>
-      <w:r>
-        <w:t>ESQUEMA DE PAGINAS DE SITIO</w:t>
-      </w:r>
+    </w:p>
+    <w:p>
+      <w:pPr>
+        <w:jc w:val="center"/>
+      </w:pPr>
     </w:p>
     <w:p>
       <w:pPr>
@@ -1289,9 +1435,9 @@
         </w:rPr>
         <w:drawing>
           <wp:inline distT="0" distB="0" distL="0" distR="0">
-            <wp:extent cx="4631690" cy="3336925"/>
+            <wp:extent cx="4351655" cy="2933700"/>
             <wp:effectExtent l="0" t="0" r="0" b="0"/>
-            <wp:docPr id="5" name="Imagen 5"/>
+            <wp:docPr id="18" name="Picture 18"/>
             <wp:cNvGraphicFramePr>
               <a:graphicFrameLocks xmlns:a="http://schemas.openxmlformats.org/drawingml/2006/main" noChangeAspect="1"/>
             </wp:cNvGraphicFramePr>
@@ -1299,13 +1445,13 @@
               <a:graphicData uri="http://schemas.openxmlformats.org/drawingml/2006/picture">
                 <pic:pic xmlns:pic="http://schemas.openxmlformats.org/drawingml/2006/picture">
                   <pic:nvPicPr>
-                    <pic:cNvPr id="0" name="Picture 2"/>
+                    <pic:cNvPr id="0" name="Picture 5"/>
                     <pic:cNvPicPr>
                       <a:picLocks noChangeAspect="1" noChangeArrowheads="1"/>
                     </pic:cNvPicPr>
                   </pic:nvPicPr>
                   <pic:blipFill>
-                    <a:blip r:embed="rId13">
+                    <a:blip r:embed="rId14" cstate="print">
                       <a:extLst>
                         <a:ext uri="{28A0092B-C50C-407E-A947-70E740481C1C}">
                           <a14:useLocalDpi xmlns:a14="http://schemas.microsoft.com/office/drawing/2010/main" val="0"/>
@@ -1320,7 +1466,7 @@
                   <pic:spPr bwMode="auto">
                     <a:xfrm>
                       <a:off x="0" y="0"/>
-                      <a:ext cx="4631690" cy="3336925"/>
+                      <a:ext cx="4351655" cy="2933700"/>
                     </a:xfrm>
                     <a:prstGeom prst="rect">
                       <a:avLst/>
@@ -1341,15 +1487,41 @@
       <w:pPr>
         <w:jc w:val="center"/>
       </w:pPr>
+    </w:p>
+    <w:p>
+      <w:pPr>
+        <w:jc w:val="center"/>
+      </w:pPr>
+    </w:p>
+    <w:p>
+      <w:pPr>
+        <w:jc w:val="center"/>
+      </w:pPr>
+    </w:p>
+    <w:p>
+      <w:pPr>
+        <w:jc w:val="center"/>
+      </w:pPr>
+    </w:p>
+    <w:p>
+      <w:pPr>
+        <w:jc w:val="center"/>
+      </w:pPr>
+    </w:p>
+    <w:p/>
+    <w:p>
+      <w:pPr>
+        <w:jc w:val="center"/>
+      </w:pPr>
       <w:r>
         <w:rPr>
           <w:noProof/>
         </w:rPr>
         <w:drawing>
           <wp:inline distT="0" distB="0" distL="0" distR="0">
-            <wp:extent cx="4643120" cy="3348990"/>
-            <wp:effectExtent l="0" t="0" r="5080" b="3810"/>
-            <wp:docPr id="6" name="Imagen 6"/>
+            <wp:extent cx="4360545" cy="2950845"/>
+            <wp:effectExtent l="0" t="0" r="1905" b="1905"/>
+            <wp:docPr id="19" name="Picture 19"/>
             <wp:cNvGraphicFramePr>
               <a:graphicFrameLocks xmlns:a="http://schemas.openxmlformats.org/drawingml/2006/main" noChangeAspect="1"/>
             </wp:cNvGraphicFramePr>
@@ -1357,13 +1529,13 @@
               <a:graphicData uri="http://schemas.openxmlformats.org/drawingml/2006/picture">
                 <pic:pic xmlns:pic="http://schemas.openxmlformats.org/drawingml/2006/picture">
                   <pic:nvPicPr>
-                    <pic:cNvPr id="0" name="Picture 3"/>
+                    <pic:cNvPr id="0" name="Picture 6"/>
                     <pic:cNvPicPr>
                       <a:picLocks noChangeAspect="1" noChangeArrowheads="1"/>
                     </pic:cNvPicPr>
                   </pic:nvPicPr>
                   <pic:blipFill>
-                    <a:blip r:embed="rId14">
+                    <a:blip r:embed="rId15" cstate="print">
                       <a:extLst>
                         <a:ext uri="{28A0092B-C50C-407E-A947-70E740481C1C}">
                           <a14:useLocalDpi xmlns:a14="http://schemas.microsoft.com/office/drawing/2010/main" val="0"/>
@@ -1378,7 +1550,7 @@
                   <pic:spPr bwMode="auto">
                     <a:xfrm>
                       <a:off x="0" y="0"/>
-                      <a:ext cx="4643120" cy="3348990"/>
+                      <a:ext cx="4360545" cy="2950845"/>
                     </a:xfrm>
                     <a:prstGeom prst="rect">
                       <a:avLst/>
@@ -1404,25 +1576,15 @@
       <w:pPr>
         <w:jc w:val="center"/>
       </w:pPr>
-    </w:p>
-    <w:p>
-      <w:pPr>
-        <w:jc w:val="center"/>
-      </w:pPr>
-    </w:p>
-    <w:p>
-      <w:pPr>
-        <w:jc w:val="center"/>
-      </w:pPr>
       <w:r>
         <w:rPr>
           <w:noProof/>
         </w:rPr>
         <w:drawing>
           <wp:inline distT="0" distB="0" distL="0" distR="0">
-            <wp:extent cx="4595495" cy="3348990"/>
-            <wp:effectExtent l="0" t="0" r="0" b="3810"/>
-            <wp:docPr id="7" name="Imagen 7"/>
+            <wp:extent cx="4343400" cy="2929255"/>
+            <wp:effectExtent l="0" t="0" r="0" b="4445"/>
+            <wp:docPr id="20" name="Picture 20"/>
             <wp:cNvGraphicFramePr>
               <a:graphicFrameLocks xmlns:a="http://schemas.openxmlformats.org/drawingml/2006/main" noChangeAspect="1"/>
             </wp:cNvGraphicFramePr>
@@ -1430,13 +1592,13 @@
               <a:graphicData uri="http://schemas.openxmlformats.org/drawingml/2006/picture">
                 <pic:pic xmlns:pic="http://schemas.openxmlformats.org/drawingml/2006/picture">
                   <pic:nvPicPr>
-                    <pic:cNvPr id="0" name="Picture 4"/>
+                    <pic:cNvPr id="0" name="Picture 7"/>
                     <pic:cNvPicPr>
                       <a:picLocks noChangeAspect="1" noChangeArrowheads="1"/>
                     </pic:cNvPicPr>
                   </pic:nvPicPr>
                   <pic:blipFill>
-                    <a:blip r:embed="rId15">
+                    <a:blip r:embed="rId16" cstate="print">
                       <a:extLst>
                         <a:ext uri="{28A0092B-C50C-407E-A947-70E740481C1C}">
                           <a14:useLocalDpi xmlns:a14="http://schemas.microsoft.com/office/drawing/2010/main" val="0"/>
@@ -1451,7 +1613,7 @@
                   <pic:spPr bwMode="auto">
                     <a:xfrm>
                       <a:off x="0" y="0"/>
-                      <a:ext cx="4595495" cy="3348990"/>
+                      <a:ext cx="4343400" cy="2929255"/>
                     </a:xfrm>
                     <a:prstGeom prst="rect">
                       <a:avLst/>
@@ -1472,15 +1634,45 @@
       <w:pPr>
         <w:jc w:val="center"/>
       </w:pPr>
+    </w:p>
+    <w:p>
+      <w:pPr>
+        <w:jc w:val="center"/>
+      </w:pPr>
+    </w:p>
+    <w:p>
+      <w:pPr>
+        <w:jc w:val="center"/>
+      </w:pPr>
+    </w:p>
+    <w:p>
+      <w:pPr>
+        <w:jc w:val="center"/>
+      </w:pPr>
+    </w:p>
+    <w:p>
+      <w:pPr>
+        <w:jc w:val="center"/>
+      </w:pPr>
+    </w:p>
+    <w:p>
+      <w:pPr>
+        <w:jc w:val="center"/>
+      </w:pPr>
+    </w:p>
+    <w:p>
+      <w:pPr>
+        <w:jc w:val="center"/>
+      </w:pPr>
       <w:r>
         <w:rPr>
           <w:noProof/>
         </w:rPr>
         <w:drawing>
           <wp:inline distT="0" distB="0" distL="0" distR="0">
-            <wp:extent cx="4643120" cy="3324860"/>
-            <wp:effectExtent l="0" t="0" r="5080" b="8890"/>
-            <wp:docPr id="9" name="Imagen 9"/>
+            <wp:extent cx="4398645" cy="2938145"/>
+            <wp:effectExtent l="0" t="0" r="1905" b="0"/>
+            <wp:docPr id="21" name="Picture 21"/>
             <wp:cNvGraphicFramePr>
               <a:graphicFrameLocks xmlns:a="http://schemas.openxmlformats.org/drawingml/2006/main" noChangeAspect="1"/>
             </wp:cNvGraphicFramePr>
@@ -1488,13 +1680,13 @@
               <a:graphicData uri="http://schemas.openxmlformats.org/drawingml/2006/picture">
                 <pic:pic xmlns:pic="http://schemas.openxmlformats.org/drawingml/2006/picture">
                   <pic:nvPicPr>
-                    <pic:cNvPr id="0" name="Picture 6"/>
+                    <pic:cNvPr id="0" name="Picture 8"/>
                     <pic:cNvPicPr>
                       <a:picLocks noChangeAspect="1" noChangeArrowheads="1"/>
                     </pic:cNvPicPr>
                   </pic:nvPicPr>
                   <pic:blipFill>
-                    <a:blip r:embed="rId16">
+                    <a:blip r:embed="rId17" cstate="print">
                       <a:extLst>
                         <a:ext uri="{28A0092B-C50C-407E-A947-70E740481C1C}">
                           <a14:useLocalDpi xmlns:a14="http://schemas.microsoft.com/office/drawing/2010/main" val="0"/>
@@ -1509,7 +1701,7 @@
                   <pic:spPr bwMode="auto">
                     <a:xfrm>
                       <a:off x="0" y="0"/>
-                      <a:ext cx="4643120" cy="3324860"/>
+                      <a:ext cx="4398645" cy="2938145"/>
                     </a:xfrm>
                     <a:prstGeom prst="rect">
                       <a:avLst/>
@@ -1530,15 +1722,20 @@
       <w:pPr>
         <w:jc w:val="center"/>
       </w:pPr>
+    </w:p>
+    <w:p>
+      <w:pPr>
+        <w:jc w:val="center"/>
+      </w:pPr>
       <w:r>
         <w:rPr>
           <w:noProof/>
         </w:rPr>
         <w:drawing>
           <wp:inline distT="0" distB="0" distL="0" distR="0">
-            <wp:extent cx="4643120" cy="3336925"/>
-            <wp:effectExtent l="0" t="0" r="5080" b="0"/>
-            <wp:docPr id="11" name="Imagen 11"/>
+            <wp:extent cx="4351655" cy="2921000"/>
+            <wp:effectExtent l="0" t="0" r="0" b="0"/>
+            <wp:docPr id="22" name="Picture 22"/>
             <wp:cNvGraphicFramePr>
               <a:graphicFrameLocks xmlns:a="http://schemas.openxmlformats.org/drawingml/2006/main" noChangeAspect="1"/>
             </wp:cNvGraphicFramePr>
@@ -1546,13 +1743,13 @@
               <a:graphicData uri="http://schemas.openxmlformats.org/drawingml/2006/picture">
                 <pic:pic xmlns:pic="http://schemas.openxmlformats.org/drawingml/2006/picture">
                   <pic:nvPicPr>
-                    <pic:cNvPr id="0" name="Picture 8"/>
+                    <pic:cNvPr id="0" name="Picture 9"/>
                     <pic:cNvPicPr>
                       <a:picLocks noChangeAspect="1" noChangeArrowheads="1"/>
                     </pic:cNvPicPr>
                   </pic:nvPicPr>
                   <pic:blipFill>
-                    <a:blip r:embed="rId17">
+                    <a:blip r:embed="rId18" cstate="print">
                       <a:extLst>
                         <a:ext uri="{28A0092B-C50C-407E-A947-70E740481C1C}">
                           <a14:useLocalDpi xmlns:a14="http://schemas.microsoft.com/office/drawing/2010/main" val="0"/>
@@ -1567,7 +1764,7 @@
                   <pic:spPr bwMode="auto">
                     <a:xfrm>
                       <a:off x="0" y="0"/>
-                      <a:ext cx="4643120" cy="3336925"/>
+                      <a:ext cx="4351655" cy="2921000"/>
                     </a:xfrm>
                     <a:prstGeom prst="rect">
                       <a:avLst/>
@@ -1588,15 +1785,45 @@
       <w:pPr>
         <w:jc w:val="center"/>
       </w:pPr>
+    </w:p>
+    <w:p>
+      <w:pPr>
+        <w:jc w:val="center"/>
+      </w:pPr>
+    </w:p>
+    <w:p>
+      <w:pPr>
+        <w:jc w:val="center"/>
+      </w:pPr>
+    </w:p>
+    <w:p>
+      <w:pPr>
+        <w:jc w:val="center"/>
+      </w:pPr>
+    </w:p>
+    <w:p>
+      <w:pPr>
+        <w:jc w:val="center"/>
+      </w:pPr>
+    </w:p>
+    <w:p>
+      <w:pPr>
+        <w:jc w:val="center"/>
+      </w:pPr>
+    </w:p>
+    <w:p>
+      <w:pPr>
+        <w:jc w:val="center"/>
+      </w:pPr>
       <w:r>
         <w:rPr>
           <w:noProof/>
         </w:rPr>
         <w:drawing>
           <wp:inline distT="0" distB="0" distL="0" distR="0">
-            <wp:extent cx="4619625" cy="3336925"/>
-            <wp:effectExtent l="0" t="0" r="9525" b="0"/>
-            <wp:docPr id="12" name="Imagen 12"/>
+            <wp:extent cx="4364355" cy="2946400"/>
+            <wp:effectExtent l="0" t="0" r="0" b="6350"/>
+            <wp:docPr id="23" name="Picture 23"/>
             <wp:cNvGraphicFramePr>
               <a:graphicFrameLocks xmlns:a="http://schemas.openxmlformats.org/drawingml/2006/main" noChangeAspect="1"/>
             </wp:cNvGraphicFramePr>
@@ -1604,13 +1831,13 @@
               <a:graphicData uri="http://schemas.openxmlformats.org/drawingml/2006/picture">
                 <pic:pic xmlns:pic="http://schemas.openxmlformats.org/drawingml/2006/picture">
                   <pic:nvPicPr>
-                    <pic:cNvPr id="0" name="Picture 9"/>
+                    <pic:cNvPr id="0" name="Picture 10"/>
                     <pic:cNvPicPr>
                       <a:picLocks noChangeAspect="1" noChangeArrowheads="1"/>
                     </pic:cNvPicPr>
                   </pic:nvPicPr>
                   <pic:blipFill>
-                    <a:blip r:embed="rId18">
+                    <a:blip r:embed="rId19" cstate="print">
                       <a:extLst>
                         <a:ext uri="{28A0092B-C50C-407E-A947-70E740481C1C}">
                           <a14:useLocalDpi xmlns:a14="http://schemas.microsoft.com/office/drawing/2010/main" val="0"/>
@@ -1625,7 +1852,7 @@
                   <pic:spPr bwMode="auto">
                     <a:xfrm>
                       <a:off x="0" y="0"/>
-                      <a:ext cx="4619625" cy="3336925"/>
+                      <a:ext cx="4364355" cy="2946400"/>
                     </a:xfrm>
                     <a:prstGeom prst="rect">
                       <a:avLst/>
@@ -1646,233 +1873,36 @@
       <w:pPr>
         <w:jc w:val="center"/>
       </w:pPr>
-      <w:r>
-        <w:rPr>
-          <w:noProof/>
-        </w:rPr>
-        <w:drawing>
-          <wp:inline distT="0" distB="0" distL="0" distR="0">
-            <wp:extent cx="4643120" cy="3336925"/>
-            <wp:effectExtent l="0" t="0" r="5080" b="0"/>
-            <wp:docPr id="14" name="Imagen 14"/>
-            <wp:cNvGraphicFramePr>
-              <a:graphicFrameLocks xmlns:a="http://schemas.openxmlformats.org/drawingml/2006/main" noChangeAspect="1"/>
-            </wp:cNvGraphicFramePr>
-            <a:graphic xmlns:a="http://schemas.openxmlformats.org/drawingml/2006/main">
-              <a:graphicData uri="http://schemas.openxmlformats.org/drawingml/2006/picture">
-                <pic:pic xmlns:pic="http://schemas.openxmlformats.org/drawingml/2006/picture">
-                  <pic:nvPicPr>
-                    <pic:cNvPr id="0" name="Picture 11"/>
-                    <pic:cNvPicPr>
-                      <a:picLocks noChangeAspect="1" noChangeArrowheads="1"/>
-                    </pic:cNvPicPr>
-                  </pic:nvPicPr>
-                  <pic:blipFill>
-                    <a:blip r:embed="rId19">
-                      <a:extLst>
-                        <a:ext uri="{28A0092B-C50C-407E-A947-70E740481C1C}">
-                          <a14:useLocalDpi xmlns:a14="http://schemas.microsoft.com/office/drawing/2010/main" val="0"/>
-                        </a:ext>
-                      </a:extLst>
-                    </a:blip>
-                    <a:srcRect/>
-                    <a:stretch>
-                      <a:fillRect/>
-                    </a:stretch>
-                  </pic:blipFill>
-                  <pic:spPr bwMode="auto">
-                    <a:xfrm>
-                      <a:off x="0" y="0"/>
-                      <a:ext cx="4643120" cy="3336925"/>
-                    </a:xfrm>
-                    <a:prstGeom prst="rect">
-                      <a:avLst/>
-                    </a:prstGeom>
-                    <a:noFill/>
-                    <a:ln>
-                      <a:noFill/>
-                    </a:ln>
-                  </pic:spPr>
-                </pic:pic>
-              </a:graphicData>
-            </a:graphic>
-          </wp:inline>
-        </w:drawing>
-      </w:r>
-    </w:p>
-    <w:p>
-      <w:pPr>
-        <w:jc w:val="center"/>
-      </w:pPr>
-      <w:r>
-        <w:rPr>
-          <w:noProof/>
-        </w:rPr>
-        <w:drawing>
-          <wp:inline distT="0" distB="0" distL="0" distR="0">
-            <wp:extent cx="4631690" cy="3336925"/>
-            <wp:effectExtent l="0" t="0" r="0" b="0"/>
-            <wp:docPr id="15" name="Imagen 15"/>
-            <wp:cNvGraphicFramePr>
-              <a:graphicFrameLocks xmlns:a="http://schemas.openxmlformats.org/drawingml/2006/main" noChangeAspect="1"/>
-            </wp:cNvGraphicFramePr>
-            <a:graphic xmlns:a="http://schemas.openxmlformats.org/drawingml/2006/main">
-              <a:graphicData uri="http://schemas.openxmlformats.org/drawingml/2006/picture">
-                <pic:pic xmlns:pic="http://schemas.openxmlformats.org/drawingml/2006/picture">
-                  <pic:nvPicPr>
-                    <pic:cNvPr id="0" name="Picture 12"/>
-                    <pic:cNvPicPr>
-                      <a:picLocks noChangeAspect="1" noChangeArrowheads="1"/>
-                    </pic:cNvPicPr>
-                  </pic:nvPicPr>
-                  <pic:blipFill>
-                    <a:blip r:embed="rId20">
-                      <a:extLst>
-                        <a:ext uri="{28A0092B-C50C-407E-A947-70E740481C1C}">
-                          <a14:useLocalDpi xmlns:a14="http://schemas.microsoft.com/office/drawing/2010/main" val="0"/>
-                        </a:ext>
-                      </a:extLst>
-                    </a:blip>
-                    <a:srcRect/>
-                    <a:stretch>
-                      <a:fillRect/>
-                    </a:stretch>
-                  </pic:blipFill>
-                  <pic:spPr bwMode="auto">
-                    <a:xfrm>
-                      <a:off x="0" y="0"/>
-                      <a:ext cx="4631690" cy="3336925"/>
-                    </a:xfrm>
-                    <a:prstGeom prst="rect">
-                      <a:avLst/>
-                    </a:prstGeom>
-                    <a:noFill/>
-                    <a:ln>
-                      <a:noFill/>
-                    </a:ln>
-                  </pic:spPr>
-                </pic:pic>
-              </a:graphicData>
-            </a:graphic>
-          </wp:inline>
-        </w:drawing>
-      </w:r>
-    </w:p>
-    <w:p>
-      <w:pPr>
-        <w:jc w:val="center"/>
-      </w:pPr>
-      <w:r>
-        <w:rPr>
-          <w:noProof/>
-        </w:rPr>
-        <w:drawing>
-          <wp:inline distT="0" distB="0" distL="0" distR="0">
-            <wp:extent cx="4643120" cy="3348990"/>
-            <wp:effectExtent l="0" t="0" r="5080" b="3810"/>
-            <wp:docPr id="16" name="Imagen 16"/>
-            <wp:cNvGraphicFramePr>
-              <a:graphicFrameLocks xmlns:a="http://schemas.openxmlformats.org/drawingml/2006/main" noChangeAspect="1"/>
-            </wp:cNvGraphicFramePr>
-            <a:graphic xmlns:a="http://schemas.openxmlformats.org/drawingml/2006/main">
-              <a:graphicData uri="http://schemas.openxmlformats.org/drawingml/2006/picture">
-                <pic:pic xmlns:pic="http://schemas.openxmlformats.org/drawingml/2006/picture">
-                  <pic:nvPicPr>
-                    <pic:cNvPr id="0" name="Picture 13"/>
-                    <pic:cNvPicPr>
-                      <a:picLocks noChangeAspect="1" noChangeArrowheads="1"/>
-                    </pic:cNvPicPr>
-                  </pic:nvPicPr>
-                  <pic:blipFill>
-                    <a:blip r:embed="rId21">
-                      <a:extLst>
-                        <a:ext uri="{28A0092B-C50C-407E-A947-70E740481C1C}">
-                          <a14:useLocalDpi xmlns:a14="http://schemas.microsoft.com/office/drawing/2010/main" val="0"/>
-                        </a:ext>
-                      </a:extLst>
-                    </a:blip>
-                    <a:srcRect/>
-                    <a:stretch>
-                      <a:fillRect/>
-                    </a:stretch>
-                  </pic:blipFill>
-                  <pic:spPr bwMode="auto">
-                    <a:xfrm>
-                      <a:off x="0" y="0"/>
-                      <a:ext cx="4643120" cy="3348990"/>
-                    </a:xfrm>
-                    <a:prstGeom prst="rect">
-                      <a:avLst/>
-                    </a:prstGeom>
-                    <a:noFill/>
-                    <a:ln>
-                      <a:noFill/>
-                    </a:ln>
-                  </pic:spPr>
-                </pic:pic>
-              </a:graphicData>
-            </a:graphic>
-          </wp:inline>
-        </w:drawing>
-      </w:r>
-    </w:p>
-    <w:p>
-      <w:pPr>
-        <w:jc w:val="center"/>
-      </w:pPr>
-      <w:r>
-        <w:rPr>
-          <w:noProof/>
-        </w:rPr>
-        <w:drawing>
-          <wp:inline distT="0" distB="0" distL="0" distR="0">
-            <wp:extent cx="4631690" cy="3336925"/>
-            <wp:effectExtent l="0" t="0" r="0" b="0"/>
-            <wp:docPr id="17" name="Imagen 17"/>
-            <wp:cNvGraphicFramePr>
-              <a:graphicFrameLocks xmlns:a="http://schemas.openxmlformats.org/drawingml/2006/main" noChangeAspect="1"/>
-            </wp:cNvGraphicFramePr>
-            <a:graphic xmlns:a="http://schemas.openxmlformats.org/drawingml/2006/main">
-              <a:graphicData uri="http://schemas.openxmlformats.org/drawingml/2006/picture">
-                <pic:pic xmlns:pic="http://schemas.openxmlformats.org/drawingml/2006/picture">
-                  <pic:nvPicPr>
-                    <pic:cNvPr id="0" name="Picture 14"/>
-                    <pic:cNvPicPr>
-                      <a:picLocks noChangeAspect="1" noChangeArrowheads="1"/>
-                    </pic:cNvPicPr>
-                  </pic:nvPicPr>
-                  <pic:blipFill>
-                    <a:blip r:embed="rId22">
-                      <a:extLst>
-                        <a:ext uri="{28A0092B-C50C-407E-A947-70E740481C1C}">
-                          <a14:useLocalDpi xmlns:a14="http://schemas.microsoft.com/office/drawing/2010/main" val="0"/>
-                        </a:ext>
-                      </a:extLst>
-                    </a:blip>
-                    <a:srcRect/>
-                    <a:stretch>
-                      <a:fillRect/>
-                    </a:stretch>
-                  </pic:blipFill>
-                  <pic:spPr bwMode="auto">
-                    <a:xfrm>
-                      <a:off x="0" y="0"/>
-                      <a:ext cx="4631690" cy="3336925"/>
-                    </a:xfrm>
-                    <a:prstGeom prst="rect">
-                      <a:avLst/>
-                    </a:prstGeom>
-                    <a:noFill/>
-                    <a:ln>
-                      <a:noFill/>
-                    </a:ln>
-                  </pic:spPr>
-                </pic:pic>
-              </a:graphicData>
-            </a:graphic>
-          </wp:inline>
-        </w:drawing>
-      </w:r>
+    </w:p>
+    <w:p>
+      <w:pPr>
+        <w:jc w:val="center"/>
+      </w:pPr>
+    </w:p>
+    <w:p>
+      <w:pPr>
+        <w:jc w:val="center"/>
+      </w:pPr>
+    </w:p>
+    <w:p>
+      <w:pPr>
+        <w:jc w:val="center"/>
+      </w:pPr>
+    </w:p>
+    <w:p>
+      <w:pPr>
+        <w:jc w:val="center"/>
+      </w:pPr>
+    </w:p>
+    <w:p>
+      <w:pPr>
+        <w:jc w:val="center"/>
+      </w:pPr>
+    </w:p>
+    <w:p>
+      <w:pPr>
+        <w:jc w:val="center"/>
+      </w:pPr>
     </w:p>
     <w:sectPr>
       <w:pgSz w:w="12240" w:h="15840"/>
@@ -1937,7 +1967,7 @@
         <wp:inline distT="114300" distB="114300" distL="114300" distR="114300" wp14:anchorId="78FBA55E" wp14:editId="6903F5D1">
           <wp:extent cx="5943600" cy="38100"/>
           <wp:effectExtent l="0" t="0" r="0" b="0"/>
-          <wp:docPr id="3" name="image2.png" descr="horizontal line"/>
+          <wp:docPr id="2" name="image2.png" descr="horizontal line"/>
           <wp:cNvGraphicFramePr/>
           <a:graphic xmlns:a="http://schemas.openxmlformats.org/drawingml/2006/main">
             <a:graphicData uri="http://schemas.openxmlformats.org/drawingml/2006/picture">
@@ -2760,7 +2790,7 @@
   <w:style w:type="paragraph" w:default="1" w:styleId="Normal">
     <w:name w:val="Normal"/>
   </w:style>
-  <w:style w:type="paragraph" w:styleId="Ttulo1">
+  <w:style w:type="paragraph" w:styleId="Heading1">
     <w:name w:val="heading 1"/>
     <w:basedOn w:val="Normal"/>
     <w:next w:val="Normal"/>
@@ -2774,7 +2804,7 @@
       <w:szCs w:val="28"/>
     </w:rPr>
   </w:style>
-  <w:style w:type="paragraph" w:styleId="Ttulo2">
+  <w:style w:type="paragraph" w:styleId="Heading2">
     <w:name w:val="heading 2"/>
     <w:basedOn w:val="Normal"/>
     <w:next w:val="Normal"/>
@@ -2789,7 +2819,7 @@
       <w:szCs w:val="28"/>
     </w:rPr>
   </w:style>
-  <w:style w:type="paragraph" w:styleId="Ttulo3">
+  <w:style w:type="paragraph" w:styleId="Heading3">
     <w:name w:val="heading 3"/>
     <w:basedOn w:val="Normal"/>
     <w:next w:val="Normal"/>
@@ -2802,7 +2832,7 @@
       <w:szCs w:val="26"/>
     </w:rPr>
   </w:style>
-  <w:style w:type="paragraph" w:styleId="Ttulo4">
+  <w:style w:type="paragraph" w:styleId="Heading4">
     <w:name w:val="heading 4"/>
     <w:basedOn w:val="Normal"/>
     <w:next w:val="Normal"/>
@@ -2818,7 +2848,7 @@
       <w:u w:val="single"/>
     </w:rPr>
   </w:style>
-  <w:style w:type="paragraph" w:styleId="Ttulo5">
+  <w:style w:type="paragraph" w:styleId="Heading5">
     <w:name w:val="heading 5"/>
     <w:basedOn w:val="Normal"/>
     <w:next w:val="Normal"/>
@@ -2833,7 +2863,7 @@
       <w:color w:val="666666"/>
     </w:rPr>
   </w:style>
-  <w:style w:type="paragraph" w:styleId="Ttulo6">
+  <w:style w:type="paragraph" w:styleId="Heading6">
     <w:name w:val="heading 6"/>
     <w:basedOn w:val="Normal"/>
     <w:next w:val="Normal"/>
@@ -2849,13 +2879,13 @@
       <w:color w:val="666666"/>
     </w:rPr>
   </w:style>
-  <w:style w:type="character" w:default="1" w:styleId="Fuentedeprrafopredeter">
+  <w:style w:type="character" w:default="1" w:styleId="DefaultParagraphFont">
     <w:name w:val="Default Paragraph Font"/>
     <w:uiPriority w:val="1"/>
     <w:semiHidden/>
     <w:unhideWhenUsed/>
   </w:style>
-  <w:style w:type="table" w:default="1" w:styleId="Tablanormal">
+  <w:style w:type="table" w:default="1" w:styleId="TableNormal">
     <w:name w:val="Normal Table"/>
     <w:uiPriority w:val="99"/>
     <w:semiHidden/>
@@ -2870,14 +2900,14 @@
       </w:tblCellMar>
     </w:tblPr>
   </w:style>
-  <w:style w:type="numbering" w:default="1" w:styleId="Sinlista">
+  <w:style w:type="numbering" w:default="1" w:styleId="NoList">
     <w:name w:val="No List"/>
     <w:uiPriority w:val="99"/>
     <w:semiHidden/>
     <w:unhideWhenUsed/>
   </w:style>
-  <w:style w:type="table" w:customStyle="1" w:styleId="TableNormal">
-    <w:name w:val="Table Normal"/>
+  <w:style w:type="table" w:customStyle="1" w:styleId="TableNormal1">
+    <w:name w:val="Table Normal1"/>
     <w:tblPr>
       <w:tblCellMar>
         <w:top w:w="0" w:type="dxa"/>
@@ -2887,7 +2917,7 @@
       </w:tblCellMar>
     </w:tblPr>
   </w:style>
-  <w:style w:type="paragraph" w:styleId="Ttulo">
+  <w:style w:type="paragraph" w:styleId="Title">
     <w:name w:val="Title"/>
     <w:basedOn w:val="Normal"/>
     <w:next w:val="Normal"/>
@@ -2899,7 +2929,7 @@
       <w:szCs w:val="72"/>
     </w:rPr>
   </w:style>
-  <w:style w:type="paragraph" w:styleId="Subttulo">
+  <w:style w:type="paragraph" w:styleId="Subtitle">
     <w:name w:val="Subtitle"/>
     <w:basedOn w:val="Normal"/>
     <w:next w:val="Normal"/>
@@ -2912,10 +2942,10 @@
       <w:szCs w:val="26"/>
     </w:rPr>
   </w:style>
-  <w:style w:type="paragraph" w:styleId="Encabezado">
+  <w:style w:type="paragraph" w:styleId="Header">
     <w:name w:val="header"/>
     <w:basedOn w:val="Normal"/>
-    <w:link w:val="EncabezadoCar"/>
+    <w:link w:val="HeaderChar"/>
     <w:uiPriority w:val="99"/>
     <w:unhideWhenUsed/>
     <w:rsid w:val="007D38E0"/>
@@ -2927,17 +2957,17 @@
       <w:spacing w:before="0" w:line="240" w:lineRule="auto"/>
     </w:pPr>
   </w:style>
-  <w:style w:type="character" w:customStyle="1" w:styleId="EncabezadoCar">
-    <w:name w:val="Encabezado Car"/>
-    <w:basedOn w:val="Fuentedeprrafopredeter"/>
-    <w:link w:val="Encabezado"/>
+  <w:style w:type="character" w:customStyle="1" w:styleId="HeaderChar">
+    <w:name w:val="Header Char"/>
+    <w:basedOn w:val="DefaultParagraphFont"/>
+    <w:link w:val="Header"/>
     <w:uiPriority w:val="99"/>
     <w:rsid w:val="007D38E0"/>
   </w:style>
-  <w:style w:type="paragraph" w:styleId="Piedepgina">
+  <w:style w:type="paragraph" w:styleId="Footer">
     <w:name w:val="footer"/>
     <w:basedOn w:val="Normal"/>
-    <w:link w:val="PiedepginaCar"/>
+    <w:link w:val="FooterChar"/>
     <w:uiPriority w:val="99"/>
     <w:unhideWhenUsed/>
     <w:rsid w:val="007D38E0"/>
@@ -2949,16 +2979,16 @@
       <w:spacing w:before="0" w:line="240" w:lineRule="auto"/>
     </w:pPr>
   </w:style>
-  <w:style w:type="character" w:customStyle="1" w:styleId="PiedepginaCar">
-    <w:name w:val="Pie de página Car"/>
-    <w:basedOn w:val="Fuentedeprrafopredeter"/>
-    <w:link w:val="Piedepgina"/>
+  <w:style w:type="character" w:customStyle="1" w:styleId="FooterChar">
+    <w:name w:val="Footer Char"/>
+    <w:basedOn w:val="DefaultParagraphFont"/>
+    <w:link w:val="Footer"/>
     <w:uiPriority w:val="99"/>
     <w:rsid w:val="007D38E0"/>
   </w:style>
-  <w:style w:type="table" w:styleId="Tablaconcuadrcula">
+  <w:style w:type="table" w:styleId="TableGrid">
     <w:name w:val="Table Grid"/>
-    <w:basedOn w:val="Tablanormal"/>
+    <w:basedOn w:val="TableNormal"/>
     <w:uiPriority w:val="39"/>
     <w:rsid w:val="0062128B"/>
     <w:pPr>
@@ -3303,7 +3333,7 @@
 </file>
 
 <file path=customXml/itemProps1.xml><?xml version="1.0" encoding="utf-8"?>
-<ds:datastoreItem xmlns:ds="http://schemas.openxmlformats.org/officeDocument/2006/customXml" ds:itemID="{C8489E30-C08D-4040-85FD-6F5DE5E37DC0}">
+<ds:datastoreItem xmlns:ds="http://schemas.openxmlformats.org/officeDocument/2006/customXml" ds:itemID="{625D7E27-230D-4798-AB6E-7A91EB9EFA94}">
   <ds:schemaRefs>
     <ds:schemaRef ds:uri="http://schemas.openxmlformats.org/officeDocument/2006/bibliography"/>
   </ds:schemaRefs>

</xml_diff>